<commit_message>
6.2 finished and Custom Program File
</commit_message>
<xml_diff>
--- a/6.2.docx
+++ b/6.2.docx
@@ -35,6 +35,7 @@
     <w:p>
       <w:pPr>
         <w:pStyle w:val="Heading2"/>
+        <w:jc w:val="both"/>
         <w:rPr>
           <w:b/>
           <w:bCs/>
@@ -59,6 +60,7 @@
           <w:ilvl w:val="0"/>
           <w:numId w:val="2"/>
         </w:numPr>
+        <w:jc w:val="both"/>
         <w:rPr>
           <w:b/>
           <w:bCs/>
@@ -85,6 +87,7 @@
           <w:ilvl w:val="0"/>
           <w:numId w:val="3"/>
         </w:numPr>
+        <w:jc w:val="both"/>
         <w:rPr>
           <w:sz w:val="28"/>
           <w:szCs w:val="28"/>
@@ -123,6 +126,7 @@
           <w:ilvl w:val="0"/>
           <w:numId w:val="3"/>
         </w:numPr>
+        <w:jc w:val="both"/>
         <w:rPr>
           <w:sz w:val="28"/>
           <w:szCs w:val="28"/>
@@ -145,6 +149,7 @@
           <w:ilvl w:val="0"/>
           <w:numId w:val="4"/>
         </w:numPr>
+        <w:jc w:val="both"/>
         <w:rPr>
           <w:sz w:val="28"/>
           <w:szCs w:val="28"/>
@@ -164,6 +169,7 @@
       <w:pPr>
         <w:pStyle w:val="ListParagraph"/>
         <w:ind w:left="1080"/>
+        <w:jc w:val="both"/>
         <w:rPr>
           <w:sz w:val="28"/>
           <w:szCs w:val="28"/>
@@ -178,6 +184,7 @@
           <w:ilvl w:val="0"/>
           <w:numId w:val="2"/>
         </w:numPr>
+        <w:jc w:val="both"/>
         <w:rPr>
           <w:b/>
           <w:bCs/>
@@ -204,6 +211,7 @@
           <w:ilvl w:val="0"/>
           <w:numId w:val="3"/>
         </w:numPr>
+        <w:jc w:val="both"/>
         <w:rPr>
           <w:sz w:val="28"/>
           <w:szCs w:val="28"/>
@@ -234,6 +242,7 @@
           <w:ilvl w:val="0"/>
           <w:numId w:val="3"/>
         </w:numPr>
+        <w:jc w:val="both"/>
         <w:rPr>
           <w:sz w:val="28"/>
           <w:szCs w:val="28"/>
@@ -254,16 +263,7 @@
           <w:szCs w:val="28"/>
           <w:lang w:val="en-US"/>
         </w:rPr>
-        <w:t xml:space="preserve">and methods that every shape has (color, </w:t>
-      </w:r>
-      <w:r>
-        <w:rPr>
-          <w:sz w:val="28"/>
-          <w:szCs w:val="28"/>
-          <w:lang w:val="en-US"/>
-        </w:rPr>
-        <w:lastRenderedPageBreak/>
-        <w:t xml:space="preserve">coordinates, and Draw, Save, Load method). </w:t>
+        <w:t xml:space="preserve">and methods that every shape has (color, coordinates, and Draw, Save, Load method). </w:t>
       </w:r>
       <w:r>
         <w:rPr>
@@ -293,6 +293,7 @@
     <w:p>
       <w:pPr>
         <w:pStyle w:val="ListParagraph"/>
+        <w:jc w:val="both"/>
         <w:rPr>
           <w:sz w:val="28"/>
           <w:szCs w:val="28"/>
@@ -307,6 +308,7 @@
           <w:ilvl w:val="0"/>
           <w:numId w:val="2"/>
         </w:numPr>
+        <w:jc w:val="both"/>
         <w:rPr>
           <w:b/>
           <w:bCs/>
@@ -333,6 +335,7 @@
           <w:ilvl w:val="0"/>
           <w:numId w:val="3"/>
         </w:numPr>
+        <w:jc w:val="both"/>
         <w:rPr>
           <w:sz w:val="28"/>
           <w:szCs w:val="28"/>
@@ -363,23 +366,26 @@
           <w:ilvl w:val="0"/>
           <w:numId w:val="3"/>
         </w:numPr>
-        <w:rPr>
-          <w:sz w:val="28"/>
-          <w:szCs w:val="28"/>
-          <w:lang w:val="en-US"/>
-        </w:rPr>
-      </w:pPr>
-      <w:r>
-        <w:rPr>
-          <w:sz w:val="28"/>
-          <w:szCs w:val="28"/>
-          <w:lang w:val="en-US"/>
-        </w:rPr>
+        <w:jc w:val="both"/>
+        <w:rPr>
+          <w:sz w:val="28"/>
+          <w:szCs w:val="28"/>
+          <w:lang w:val="en-US"/>
+        </w:rPr>
+      </w:pPr>
+      <w:r>
+        <w:rPr>
+          <w:sz w:val="28"/>
+          <w:szCs w:val="28"/>
+          <w:lang w:val="en-US"/>
+        </w:rPr>
+        <w:lastRenderedPageBreak/>
         <w:t xml:space="preserve">Same example as Inheritance but we’re going to talk about the Draw method. While in Shape class it’s declared as Abstract and thus has no code. In Rectangle class, the Draw class is overridden to draw a rectangle using its own width and height variable. Similarly, in the Circle class, the Draw class is reused but to draw a circle with its own radius variable. As you can see, each shape class utilize the Draw method in its own way. When we call them in program file: MyRectangle.Draw() will perform differently to MyCircle.Draw(). This is Polymorphism. </w:t>
       </w:r>
     </w:p>
     <w:p>
       <w:pPr>
+        <w:jc w:val="both"/>
         <w:rPr>
           <w:sz w:val="28"/>
           <w:szCs w:val="28"/>
@@ -394,6 +400,7 @@
           <w:ilvl w:val="0"/>
           <w:numId w:val="2"/>
         </w:numPr>
+        <w:jc w:val="both"/>
         <w:rPr>
           <w:b/>
           <w:bCs/>
@@ -420,6 +427,7 @@
           <w:ilvl w:val="0"/>
           <w:numId w:val="3"/>
         </w:numPr>
+        <w:jc w:val="both"/>
         <w:rPr>
           <w:sz w:val="28"/>
           <w:szCs w:val="28"/>
@@ -450,23 +458,43 @@
           <w:ilvl w:val="0"/>
           <w:numId w:val="3"/>
         </w:numPr>
-        <w:rPr>
-          <w:sz w:val="28"/>
-          <w:szCs w:val="28"/>
-          <w:lang w:val="en-US"/>
-        </w:rPr>
-      </w:pPr>
-      <w:r>
-        <w:rPr>
-          <w:sz w:val="28"/>
-          <w:szCs w:val="28"/>
-          <w:lang w:val="en-US"/>
-        </w:rPr>
-        <w:t xml:space="preserve">The example used for Polymorphism describes Abstraction pretty well. The original Draw method in ‘Shape’ class has no actual implementation but rather acts as a barebone structure which other subclass shape can import their own implementation into. </w:t>
+        <w:jc w:val="both"/>
+        <w:rPr>
+          <w:sz w:val="28"/>
+          <w:szCs w:val="28"/>
+          <w:lang w:val="en-US"/>
+        </w:rPr>
+      </w:pPr>
+      <w:r>
+        <w:rPr>
+          <w:sz w:val="28"/>
+          <w:szCs w:val="28"/>
+          <w:lang w:val="en-US"/>
+        </w:rPr>
+        <w:t xml:space="preserve">The example used for Polymorphism describes Abstraction pretty well. The original Draw method in ‘Shape’ class has no actual implementation but rather acts as a barebone structure which other subclass </w:t>
+      </w:r>
+      <w:proofErr w:type="gramStart"/>
+      <w:r>
+        <w:rPr>
+          <w:sz w:val="28"/>
+          <w:szCs w:val="28"/>
+          <w:lang w:val="en-US"/>
+        </w:rPr>
+        <w:t>shape</w:t>
+      </w:r>
+      <w:proofErr w:type="gramEnd"/>
+      <w:r>
+        <w:rPr>
+          <w:sz w:val="28"/>
+          <w:szCs w:val="28"/>
+          <w:lang w:val="en-US"/>
+        </w:rPr>
+        <w:t xml:space="preserve"> can import their own implementation into. </w:t>
       </w:r>
     </w:p>
     <w:p>
       <w:pPr>
+        <w:jc w:val="both"/>
         <w:rPr>
           <w:sz w:val="28"/>
           <w:szCs w:val="28"/>
@@ -477,39 +505,92 @@
     <w:p>
       <w:pPr>
         <w:rPr>
-          <w:sz w:val="28"/>
-          <w:szCs w:val="28"/>
-          <w:lang w:val="en-US"/>
-        </w:rPr>
-      </w:pPr>
+          <w:b/>
+          <w:bCs/>
+          <w:sz w:val="28"/>
+          <w:szCs w:val="28"/>
+          <w:lang w:val="en-US"/>
+        </w:rPr>
+      </w:pPr>
+      <w:r>
+        <w:rPr>
+          <w:b/>
+          <w:bCs/>
+          <w:sz w:val="28"/>
+          <w:szCs w:val="28"/>
+          <w:lang w:val="en-US"/>
+        </w:rPr>
+        <w:t xml:space="preserve">Diagram: </w:t>
+      </w:r>
     </w:p>
     <w:p>
       <w:pPr>
-        <w:ind w:left="360"/>
-        <w:rPr>
-          <w:sz w:val="28"/>
-          <w:szCs w:val="28"/>
-          <w:lang w:val="en-US"/>
-        </w:rPr>
-      </w:pPr>
-    </w:p>
-    <w:p>
-      <w:pPr>
-        <w:rPr>
-          <w:lang w:val="en-US"/>
-        </w:rPr>
-      </w:pPr>
-    </w:p>
-    <w:p>
-      <w:pPr>
-        <w:rPr>
-          <w:lang w:val="en-US"/>
-        </w:rPr>
-      </w:pPr>
+        <w:rPr>
+          <w:sz w:val="28"/>
+          <w:szCs w:val="28"/>
+          <w:lang w:val="en-US"/>
+        </w:rPr>
+      </w:pPr>
+      <w:r>
+        <w:rPr>
+          <w:noProof/>
+          <w:sz w:val="28"/>
+          <w:szCs w:val="28"/>
+          <w:lang w:val="en-US"/>
+        </w:rPr>
+        <w:drawing>
+          <wp:inline distT="0" distB="0" distL="0" distR="0" wp14:anchorId="6033F0FA" wp14:editId="083E9544">
+            <wp:extent cx="6626844" cy="4076700"/>
+            <wp:effectExtent l="0" t="0" r="0" b="0"/>
+            <wp:docPr id="1457336112" name="Picture 1"/>
+            <wp:cNvGraphicFramePr>
+              <a:graphicFrameLocks xmlns:a="http://schemas.openxmlformats.org/drawingml/2006/main" noChangeAspect="1"/>
+            </wp:cNvGraphicFramePr>
+            <a:graphic xmlns:a="http://schemas.openxmlformats.org/drawingml/2006/main">
+              <a:graphicData uri="http://schemas.openxmlformats.org/drawingml/2006/picture">
+                <pic:pic xmlns:pic="http://schemas.openxmlformats.org/drawingml/2006/picture">
+                  <pic:nvPicPr>
+                    <pic:cNvPr id="0" name="Picture 1"/>
+                    <pic:cNvPicPr>
+                      <a:picLocks noChangeAspect="1" noChangeArrowheads="1"/>
+                    </pic:cNvPicPr>
+                  </pic:nvPicPr>
+                  <pic:blipFill>
+                    <a:blip r:embed="rId5" cstate="print">
+                      <a:extLst>
+                        <a:ext uri="{28A0092B-C50C-407E-A947-70E740481C1C}">
+                          <a14:useLocalDpi xmlns:a14="http://schemas.microsoft.com/office/drawing/2010/main" val="0"/>
+                        </a:ext>
+                      </a:extLst>
+                    </a:blip>
+                    <a:srcRect/>
+                    <a:stretch>
+                      <a:fillRect/>
+                    </a:stretch>
+                  </pic:blipFill>
+                  <pic:spPr bwMode="auto">
+                    <a:xfrm>
+                      <a:off x="0" y="0"/>
+                      <a:ext cx="6634717" cy="4081543"/>
+                    </a:xfrm>
+                    <a:prstGeom prst="rect">
+                      <a:avLst/>
+                    </a:prstGeom>
+                    <a:noFill/>
+                    <a:ln>
+                      <a:noFill/>
+                    </a:ln>
+                  </pic:spPr>
+                </pic:pic>
+              </a:graphicData>
+            </a:graphic>
+          </wp:inline>
+        </w:drawing>
+      </w:r>
     </w:p>
     <w:sectPr>
       <w:pgSz w:w="11906" w:h="16838"/>
-      <w:pgMar w:top="1440" w:right="1440" w:bottom="1440" w:left="1440" w:header="708" w:footer="708" w:gutter="0"/>
+      <w:pgMar w:top="720" w:right="720" w:bottom="720" w:left="720" w:header="708" w:footer="708" w:gutter="0"/>
       <w:cols w:space="708"/>
       <w:docGrid w:linePitch="360"/>
     </w:sectPr>

</xml_diff>